<commit_message>
java and week 7 web push
</commit_message>
<xml_diff>
--- a/familiarity review/UseCase/UseCaseDocument.docx
+++ b/familiarity review/UseCase/UseCaseDocument.docx
@@ -63,67 +63,7 @@
         <w:rPr>
           <w:bCs/>
         </w:rPr>
-        <w:t>(</w:t>
-      </w:r>
-      <w:r>
-        <w:rPr>
-          <w:bCs/>
-          <w:i/>
-          <w:iCs/>
-        </w:rPr>
-        <w:t xml:space="preserve">A unique identifier for this </w:t>
-      </w:r>
-      <w:r>
-        <w:rPr>
-          <w:bCs/>
-          <w:i/>
-          <w:iCs/>
-        </w:rPr>
-        <w:t>u</w:t>
-      </w:r>
-      <w:r>
-        <w:rPr>
-          <w:bCs/>
-          <w:i/>
-          <w:iCs/>
-        </w:rPr>
-        <w:t xml:space="preserve">se </w:t>
-      </w:r>
-      <w:r>
-        <w:rPr>
-          <w:bCs/>
-          <w:i/>
-          <w:iCs/>
-        </w:rPr>
-        <w:t>c</w:t>
-      </w:r>
-      <w:r>
-        <w:rPr>
-          <w:bCs/>
-          <w:i/>
-          <w:iCs/>
-        </w:rPr>
-        <w:t>ase</w:t>
-      </w:r>
-      <w:r>
-        <w:rPr>
-          <w:bCs/>
-          <w:i/>
-          <w:iCs/>
-        </w:rPr>
-        <w:t>, e.g. UC10</w:t>
-      </w:r>
-      <w:r>
-        <w:rPr>
-          <w:bCs/>
-        </w:rPr>
-        <w:t>)</w:t>
-      </w:r>
-      <w:r>
-        <w:rPr>
-          <w:bCs/>
-        </w:rPr>
-        <w:t>: CA001</w:t>
+        <w:t>CA001</w:t>
       </w:r>
     </w:p>
     <w:p/>
@@ -276,7 +216,25 @@
         <w:rPr>
           <w:iCs/>
         </w:rPr>
-        <w:t>, victory.</w:t>
+        <w:t xml:space="preserve"> through</w:t>
+      </w:r>
+      <w:r>
+        <w:rPr>
+          <w:iCs/>
+        </w:rPr>
+        <w:t xml:space="preserve"> victory</w:t>
+      </w:r>
+      <w:r>
+        <w:rPr>
+          <w:iCs/>
+        </w:rPr>
+        <w:t xml:space="preserve"> and defeat</w:t>
+      </w:r>
+      <w:r>
+        <w:rPr>
+          <w:iCs/>
+        </w:rPr>
+        <w:t>.</w:t>
       </w:r>
     </w:p>
     <w:p/>
@@ -453,7 +411,44 @@
         </w:tabs>
       </w:pPr>
       <w:r>
-        <w:t>Communication with opponent is working</w:t>
+        <w:t>Communication with</w:t>
+      </w:r>
+      <w:r>
+        <w:t>:</w:t>
+      </w:r>
+    </w:p>
+    <w:p>
+      <w:pPr>
+        <w:pStyle w:val="Header"/>
+        <w:keepNext/>
+        <w:numPr>
+          <w:ilvl w:val="1"/>
+          <w:numId w:val="23"/>
+        </w:numPr>
+        <w:tabs>
+          <w:tab w:val="clear" w:pos="4320"/>
+          <w:tab w:val="clear" w:pos="8640"/>
+        </w:tabs>
+      </w:pPr>
+      <w:r>
+        <w:t>AI is working</w:t>
+      </w:r>
+    </w:p>
+    <w:p>
+      <w:pPr>
+        <w:pStyle w:val="Header"/>
+        <w:keepNext/>
+        <w:numPr>
+          <w:ilvl w:val="1"/>
+          <w:numId w:val="23"/>
+        </w:numPr>
+        <w:tabs>
+          <w:tab w:val="clear" w:pos="4320"/>
+          <w:tab w:val="clear" w:pos="8640"/>
+        </w:tabs>
+      </w:pPr>
+      <w:r>
+        <w:t>Opponent is working</w:t>
       </w:r>
     </w:p>
     <w:p>
@@ -470,24 +465,13 @@
         </w:tabs>
       </w:pPr>
       <w:r>
-        <w:t>Communication with AI is working</w:t>
-      </w:r>
-    </w:p>
-    <w:p>
-      <w:pPr>
-        <w:pStyle w:val="Header"/>
-        <w:keepNext/>
-        <w:numPr>
-          <w:ilvl w:val="0"/>
-          <w:numId w:val="23"/>
-        </w:numPr>
-        <w:tabs>
-          <w:tab w:val="clear" w:pos="4320"/>
-          <w:tab w:val="clear" w:pos="8640"/>
-        </w:tabs>
-      </w:pPr>
-      <w:r>
-        <w:t>Primary actor knows how to play Chess (no tutorial as of making diagram)</w:t>
+        <w:t xml:space="preserve">Primary actor knows how to play Chess (no tutorial </w:t>
+      </w:r>
+      <w:r>
+        <w:t>planed</w:t>
+      </w:r>
+      <w:r>
+        <w:t>)</w:t>
       </w:r>
     </w:p>
     <w:p>
@@ -682,11 +666,9 @@
           <w:tab w:val="left" w:pos="1080"/>
         </w:tabs>
       </w:pPr>
-      <w:proofErr w:type="spellStart"/>
-      <w:r>
-        <w:t>Opponant</w:t>
-      </w:r>
-      <w:proofErr w:type="spellEnd"/>
+      <w:r>
+        <w:t>Opponent</w:t>
+      </w:r>
       <w:r>
         <w:t xml:space="preserve"> Move/Attack</w:t>
       </w:r>
@@ -784,6 +766,9 @@
       <w:r>
         <w:t>Log in</w:t>
       </w:r>
+      <w:r>
+        <w:t xml:space="preserve"> failed</w:t>
+      </w:r>
     </w:p>
     <w:p>
       <w:pPr>
@@ -796,7 +781,7 @@
         </w:tabs>
       </w:pPr>
       <w:r>
-        <w:t>Move/Attack</w:t>
+        <w:t>Contact support</w:t>
       </w:r>
     </w:p>
     <w:p>
@@ -809,47 +794,18 @@
           <w:tab w:val="left" w:pos="1080"/>
         </w:tabs>
       </w:pPr>
-      <w:proofErr w:type="spellStart"/>
-      <w:r>
-        <w:t>Opponant</w:t>
-      </w:r>
-      <w:proofErr w:type="spellEnd"/>
-      <w:r>
-        <w:t xml:space="preserve"> Move/Attack</w:t>
+      <w:r>
+        <w:t>Wait and try again</w:t>
       </w:r>
     </w:p>
     <w:p>
       <w:pPr>
-        <w:numPr>
-          <w:ilvl w:val="0"/>
-          <w:numId w:val="32"/>
-        </w:numPr>
         <w:tabs>
           <w:tab w:val="left" w:pos="1080"/>
         </w:tabs>
-      </w:pPr>
-      <w:r>
-        <w:t>Repeat 2-3</w:t>
-      </w:r>
+        <w:ind w:left="720"/>
+      </w:pPr>
     </w:p>
-    <w:p>
-      <w:pPr>
-        <w:numPr>
-          <w:ilvl w:val="0"/>
-          <w:numId w:val="32"/>
-        </w:numPr>
-        <w:tabs>
-          <w:tab w:val="left" w:pos="1080"/>
-        </w:tabs>
-      </w:pPr>
-      <w:r>
-        <w:t xml:space="preserve">Declare </w:t>
-      </w:r>
-      <w:r>
-        <w:t>stalemate</w:t>
-      </w:r>
-    </w:p>
-    <w:p/>
     <w:p>
       <w:pPr>
         <w:keepNext/>
@@ -908,6 +864,8 @@
       <w:r>
         <w:t>When Killing king is valid current move</w:t>
       </w:r>
+      <w:bookmarkStart w:id="0" w:name="_GoBack"/>
+      <w:bookmarkEnd w:id="0"/>
     </w:p>
     <w:p/>
     <w:p>
@@ -1050,8 +1008,6 @@
       <w:r>
         <w:t>No options planed for development, might need to add compatibility for color blindness, or other natural hinderances.</w:t>
       </w:r>
-      <w:bookmarkStart w:id="0" w:name="_GoBack"/>
-      <w:bookmarkEnd w:id="0"/>
     </w:p>
     <w:sectPr>
       <w:headerReference w:type="first" r:id="rId7"/>
@@ -1194,7 +1150,7 @@
         <w:noProof/>
         <w:snapToGrid w:val="0"/>
       </w:rPr>
-      <w:t>Saturday, February 11, 2006</w:t>
+      <w:t>Thursday, October 11, 2018</w:t>
     </w:r>
     <w:r>
       <w:rPr>
@@ -1288,11 +1244,21 @@
     <w:r>
       <w:t>v</w:t>
     </w:r>
-    <w:fldSimple w:instr=" DOCPROPERTY &quot;Version&quot;  \* MERGEFORMAT ">
-      <w:r>
-        <w:t>1.0</w:t>
-      </w:r>
-    </w:fldSimple>
+    <w:r>
+      <w:fldChar w:fldCharType="begin"/>
+    </w:r>
+    <w:r>
+      <w:instrText xml:space="preserve"> DOCPROPERTY "Version"  \* MERGEFORMAT </w:instrText>
+    </w:r>
+    <w:r>
+      <w:fldChar w:fldCharType="separate"/>
+    </w:r>
+    <w:r>
+      <w:t>1.0</w:t>
+    </w:r>
+    <w:r>
+      <w:fldChar w:fldCharType="end"/>
+    </w:r>
   </w:p>
   <w:p>
     <w:pPr>
@@ -2347,7 +2313,7 @@
         <w:rFonts w:hint="default"/>
       </w:rPr>
     </w:lvl>
-    <w:lvl w:ilvl="1" w:tplc="04090019" w:tentative="1">
+    <w:lvl w:ilvl="1" w:tplc="04090019">
       <w:start w:val="1"/>
       <w:numFmt w:val="lowerLetter"/>
       <w:lvlText w:val="%2."/>
@@ -4215,6 +4181,50 @@
     <w:lsdException w:name="Subtitle" w:qFormat="1"/>
     <w:lsdException w:name="Strong" w:qFormat="1"/>
     <w:lsdException w:name="Emphasis" w:qFormat="1"/>
+    <w:lsdException w:name="Normal Table" w:semiHidden="1" w:unhideWhenUsed="1"/>
+    <w:lsdException w:name="Table Simple 1" w:semiHidden="1" w:unhideWhenUsed="1"/>
+    <w:lsdException w:name="Table Simple 2" w:semiHidden="1" w:unhideWhenUsed="1"/>
+    <w:lsdException w:name="Table Simple 3" w:semiHidden="1" w:unhideWhenUsed="1"/>
+    <w:lsdException w:name="Table Classic 1" w:semiHidden="1" w:unhideWhenUsed="1"/>
+    <w:lsdException w:name="Table Classic 2" w:semiHidden="1" w:unhideWhenUsed="1"/>
+    <w:lsdException w:name="Table Classic 3" w:semiHidden="1" w:unhideWhenUsed="1"/>
+    <w:lsdException w:name="Table Classic 4" w:semiHidden="1" w:unhideWhenUsed="1"/>
+    <w:lsdException w:name="Table Colorful 1" w:semiHidden="1" w:unhideWhenUsed="1"/>
+    <w:lsdException w:name="Table Colorful 2" w:semiHidden="1" w:unhideWhenUsed="1"/>
+    <w:lsdException w:name="Table Colorful 3" w:semiHidden="1" w:unhideWhenUsed="1"/>
+    <w:lsdException w:name="Table Columns 1" w:semiHidden="1" w:unhideWhenUsed="1"/>
+    <w:lsdException w:name="Table Columns 2" w:semiHidden="1" w:unhideWhenUsed="1"/>
+    <w:lsdException w:name="Table Columns 3" w:semiHidden="1" w:unhideWhenUsed="1"/>
+    <w:lsdException w:name="Table Columns 4" w:semiHidden="1" w:unhideWhenUsed="1"/>
+    <w:lsdException w:name="Table Columns 5" w:semiHidden="1" w:unhideWhenUsed="1"/>
+    <w:lsdException w:name="Table Grid 1" w:semiHidden="1" w:unhideWhenUsed="1"/>
+    <w:lsdException w:name="Table Grid 2" w:semiHidden="1" w:unhideWhenUsed="1"/>
+    <w:lsdException w:name="Table Grid 3" w:semiHidden="1" w:unhideWhenUsed="1"/>
+    <w:lsdException w:name="Table Grid 4" w:semiHidden="1" w:unhideWhenUsed="1"/>
+    <w:lsdException w:name="Table Grid 5" w:semiHidden="1" w:unhideWhenUsed="1"/>
+    <w:lsdException w:name="Table Grid 6" w:semiHidden="1" w:unhideWhenUsed="1"/>
+    <w:lsdException w:name="Table Grid 7" w:semiHidden="1" w:unhideWhenUsed="1"/>
+    <w:lsdException w:name="Table Grid 8" w:semiHidden="1" w:unhideWhenUsed="1"/>
+    <w:lsdException w:name="Table List 1" w:semiHidden="1" w:unhideWhenUsed="1"/>
+    <w:lsdException w:name="Table List 2" w:semiHidden="1" w:unhideWhenUsed="1"/>
+    <w:lsdException w:name="Table List 3" w:semiHidden="1" w:unhideWhenUsed="1"/>
+    <w:lsdException w:name="Table List 4" w:semiHidden="1" w:unhideWhenUsed="1"/>
+    <w:lsdException w:name="Table List 5" w:semiHidden="1" w:unhideWhenUsed="1"/>
+    <w:lsdException w:name="Table List 6" w:semiHidden="1" w:unhideWhenUsed="1"/>
+    <w:lsdException w:name="Table List 7" w:semiHidden="1" w:unhideWhenUsed="1"/>
+    <w:lsdException w:name="Table List 8" w:semiHidden="1" w:unhideWhenUsed="1"/>
+    <w:lsdException w:name="Table 3D effects 1" w:semiHidden="1" w:unhideWhenUsed="1"/>
+    <w:lsdException w:name="Table 3D effects 2" w:semiHidden="1" w:unhideWhenUsed="1"/>
+    <w:lsdException w:name="Table 3D effects 3" w:semiHidden="1" w:unhideWhenUsed="1"/>
+    <w:lsdException w:name="Table Contemporary" w:semiHidden="1" w:unhideWhenUsed="1"/>
+    <w:lsdException w:name="Table Elegant" w:semiHidden="1" w:unhideWhenUsed="1"/>
+    <w:lsdException w:name="Table Professional" w:semiHidden="1" w:unhideWhenUsed="1"/>
+    <w:lsdException w:name="Table Subtle 1" w:semiHidden="1" w:unhideWhenUsed="1"/>
+    <w:lsdException w:name="Table Subtle 2" w:semiHidden="1" w:unhideWhenUsed="1"/>
+    <w:lsdException w:name="Table Web 1" w:semiHidden="1" w:unhideWhenUsed="1"/>
+    <w:lsdException w:name="Table Web 2" w:semiHidden="1" w:unhideWhenUsed="1"/>
+    <w:lsdException w:name="Table Web 3" w:semiHidden="1" w:unhideWhenUsed="1"/>
+    <w:lsdException w:name="Table Theme" w:semiHidden="1" w:unhideWhenUsed="1"/>
     <w:lsdException w:name="Placeholder Text" w:semiHidden="1" w:uiPriority="99"/>
     <w:lsdException w:name="No Spacing" w:uiPriority="1" w:qFormat="1"/>
     <w:lsdException w:name="Light Shading" w:uiPriority="60"/>
@@ -4611,11 +4621,15 @@
   </w:style>
   <w:style w:type="character" w:default="1" w:styleId="DefaultParagraphFont">
     <w:name w:val="Default Paragraph Font"/>
+    <w:uiPriority w:val="1"/>
     <w:semiHidden/>
+    <w:unhideWhenUsed/>
   </w:style>
   <w:style w:type="table" w:default="1" w:styleId="TableNormal">
     <w:name w:val="Normal Table"/>
+    <w:uiPriority w:val="99"/>
     <w:semiHidden/>
+    <w:unhideWhenUsed/>
     <w:tblPr>
       <w:tblInd w:w="0" w:type="dxa"/>
       <w:tblCellMar>
@@ -4628,7 +4642,9 @@
   </w:style>
   <w:style w:type="numbering" w:default="1" w:styleId="NoList">
     <w:name w:val="No List"/>
+    <w:uiPriority w:val="99"/>
     <w:semiHidden/>
+    <w:unhideWhenUsed/>
   </w:style>
   <w:style w:type="paragraph" w:styleId="Header">
     <w:name w:val="header"/>

</xml_diff>